<commit_message>
Plano de Trabalho v1.0
</commit_message>
<xml_diff>
--- a/Plano de Projeto.docx
+++ b/Plano de Projeto.docx
@@ -664,10 +664,7 @@
               <w:jc w:val="center"/>
             </w:pPr>
             <w:r>
-              <w:t>Nome da Máquina: DESKTOP.</w:t>
-            </w:r>
-            <w:r>
-              <w:t>1</w:t>
+              <w:t>Nome da Máquina: DESKTOP.1</w:t>
             </w:r>
           </w:p>
           <w:p>
@@ -768,10 +765,7 @@
               <w:jc w:val="center"/>
             </w:pPr>
             <w:r>
-              <w:t>Nome da Máquina: DESKTOP.</w:t>
-            </w:r>
-            <w:r>
-              <w:t>2</w:t>
+              <w:t>Nome da Máquina: DESKTOP.2</w:t>
             </w:r>
           </w:p>
           <w:p>
@@ -869,10 +863,7 @@
               <w:jc w:val="center"/>
             </w:pPr>
             <w:r>
-              <w:t>Nome da Máquina: DESKTOP.</w:t>
-            </w:r>
-            <w:r>
-              <w:t>3</w:t>
+              <w:t>Nome da Máquina: DESKTOP.3</w:t>
             </w:r>
           </w:p>
           <w:p>
@@ -972,10 +963,7 @@
               <w:jc w:val="center"/>
             </w:pPr>
             <w:r>
-              <w:t>Nome da Máquina: DESKTOP.</w:t>
-            </w:r>
-            <w:r>
-              <w:t>4</w:t>
+              <w:t>Nome da Máquina: DESKTOP.4</w:t>
             </w:r>
           </w:p>
           <w:p>
@@ -1073,10 +1061,7 @@
               <w:jc w:val="center"/>
             </w:pPr>
             <w:r>
-              <w:t>Nome da Máquina: DESKTOP.</w:t>
-            </w:r>
-            <w:r>
-              <w:t>5</w:t>
+              <w:t>Nome da Máquina: DESKTOP.5</w:t>
             </w:r>
           </w:p>
           <w:p>
@@ -1200,7 +1185,6 @@
         <w:rPr>
           <w:b/>
         </w:rPr>
-        <w:lastRenderedPageBreak/>
         <w:t>Ambiente de Testes</w:t>
       </w:r>
     </w:p>
@@ -1571,10 +1555,7 @@
               <w:jc w:val="center"/>
             </w:pPr>
             <w:r>
-              <w:t>Nome da Máquina: DESKTOP.</w:t>
-            </w:r>
-            <w:r>
-              <w:t>6</w:t>
+              <w:t>Nome da Máquina: DESKTOP.6</w:t>
             </w:r>
           </w:p>
           <w:p>
@@ -1807,6 +1788,7 @@
         <w:rPr>
           <w:b/>
         </w:rPr>
+        <w:lastRenderedPageBreak/>
         <w:t>Organização e Responsabilidades</w:t>
       </w:r>
     </w:p>
@@ -1840,7 +1822,6 @@
               <w:rPr>
                 <w:b/>
               </w:rPr>
-              <w:lastRenderedPageBreak/>
               <w:t>Nome</w:t>
             </w:r>
           </w:p>
@@ -2338,7 +2319,13 @@
         <w:jc w:val="both"/>
       </w:pPr>
       <w:r>
-        <w:t>Os riscos previstos pela equipe encontram-se na tabela a seguir. Há, também, riscos que podem ser identificados ao longo da execução do projeto, os quais serão tratados da mesma maneira que os riscos já existentes. Ao encontrar um novo risco, o mesmo deverá ser reportado ao gerente do projeto, o qual irá avaliar o risco e definir sua prioridade.</w:t>
+        <w:t>Os riscos previstos pela equipe encontram-se na tabela a seguir. Há, também, riscos que podem ser identificados ao longo da execução do projeto, os quais serão tratados da mesma maneira que os riscos já existentes. Ao encontrar um novo risco, o mesmo deverá ser reportado ao gerente do projeto, o qual irá avaliar o risco e definir sua priorida</w:t>
+      </w:r>
+      <w:r>
+        <w:t>1</w:t>
+      </w:r>
+      <w:r>
+        <w:t>de.</w:t>
       </w:r>
     </w:p>
     <w:tbl>
@@ -2348,15 +2335,15 @@
         <w:tblLook w:val="04A0" w:firstRow="1" w:lastRow="0" w:firstColumn="1" w:lastColumn="0" w:noHBand="0" w:noVBand="1"/>
       </w:tblPr>
       <w:tblGrid>
-        <w:gridCol w:w="2368"/>
-        <w:gridCol w:w="2042"/>
-        <w:gridCol w:w="2042"/>
-        <w:gridCol w:w="2042"/>
+        <w:gridCol w:w="4143"/>
+        <w:gridCol w:w="1137"/>
+        <w:gridCol w:w="1803"/>
+        <w:gridCol w:w="1411"/>
       </w:tblGrid>
       <w:tr>
         <w:tc>
           <w:tcPr>
-            <w:tcW w:w="2368" w:type="dxa"/>
+            <w:tcW w:w="4248" w:type="dxa"/>
             <w:shd w:val="clear" w:color="auto" w:fill="D9D9D9" w:themeFill="background1" w:themeFillShade="D9"/>
             <w:vAlign w:val="center"/>
           </w:tcPr>
@@ -2373,13 +2360,14 @@
               <w:rPr>
                 <w:b/>
               </w:rPr>
+              <w:lastRenderedPageBreak/>
               <w:t>Risco</w:t>
             </w:r>
           </w:p>
         </w:tc>
         <w:tc>
           <w:tcPr>
-            <w:tcW w:w="2042" w:type="dxa"/>
+            <w:tcW w:w="1032" w:type="dxa"/>
             <w:shd w:val="clear" w:color="auto" w:fill="D9D9D9" w:themeFill="background1" w:themeFillShade="D9"/>
             <w:vAlign w:val="center"/>
           </w:tcPr>
@@ -2402,7 +2390,7 @@
         </w:tc>
         <w:tc>
           <w:tcPr>
-            <w:tcW w:w="2042" w:type="dxa"/>
+            <w:tcW w:w="1803" w:type="dxa"/>
             <w:shd w:val="clear" w:color="auto" w:fill="D9D9D9" w:themeFill="background1" w:themeFillShade="D9"/>
             <w:vAlign w:val="center"/>
           </w:tcPr>
@@ -2425,7 +2413,7 @@
         </w:tc>
         <w:tc>
           <w:tcPr>
-            <w:tcW w:w="2042" w:type="dxa"/>
+            <w:tcW w:w="1411" w:type="dxa"/>
             <w:shd w:val="clear" w:color="auto" w:fill="D9D9D9" w:themeFill="background1" w:themeFillShade="D9"/>
             <w:vAlign w:val="center"/>
           </w:tcPr>
@@ -2450,54 +2438,798 @@
       <w:tr>
         <w:tc>
           <w:tcPr>
-            <w:tcW w:w="2368" w:type="dxa"/>
-            <w:vAlign w:val="center"/>
-          </w:tcPr>
-          <w:p>
-            <w:pPr>
-              <w:keepNext/>
-              <w:spacing w:line="360" w:lineRule="auto"/>
-              <w:jc w:val="center"/>
-            </w:pPr>
-          </w:p>
-        </w:tc>
-        <w:tc>
-          <w:tcPr>
-            <w:tcW w:w="2042" w:type="dxa"/>
-            <w:vAlign w:val="center"/>
-          </w:tcPr>
-          <w:p>
-            <w:pPr>
-              <w:keepNext/>
-              <w:spacing w:line="360" w:lineRule="auto"/>
-              <w:jc w:val="center"/>
-            </w:pPr>
-          </w:p>
-        </w:tc>
-        <w:tc>
-          <w:tcPr>
-            <w:tcW w:w="2042" w:type="dxa"/>
-            <w:vAlign w:val="center"/>
-          </w:tcPr>
-          <w:p>
-            <w:pPr>
-              <w:keepNext/>
-              <w:spacing w:line="360" w:lineRule="auto"/>
-              <w:jc w:val="center"/>
-            </w:pPr>
-          </w:p>
-        </w:tc>
-        <w:tc>
-          <w:tcPr>
-            <w:tcW w:w="2042" w:type="dxa"/>
-            <w:vAlign w:val="center"/>
-          </w:tcPr>
-          <w:p>
-            <w:pPr>
-              <w:keepNext/>
-              <w:spacing w:line="360" w:lineRule="auto"/>
-              <w:jc w:val="center"/>
-            </w:pPr>
+            <w:tcW w:w="4248" w:type="dxa"/>
+            <w:vAlign w:val="center"/>
+          </w:tcPr>
+          <w:p>
+            <w:pPr>
+              <w:keepNext/>
+              <w:spacing w:line="360" w:lineRule="auto"/>
+              <w:jc w:val="both"/>
+            </w:pPr>
+            <w:r>
+              <w:t>Servidor escolhido limitado para a quantidade de informações que poderá ter que receber ao longo do tempo</w:t>
+            </w:r>
+            <w:r>
+              <w:t>.</w:t>
+            </w:r>
+          </w:p>
+        </w:tc>
+        <w:tc>
+          <w:tcPr>
+            <w:tcW w:w="1032" w:type="dxa"/>
+            <w:vAlign w:val="center"/>
+          </w:tcPr>
+          <w:p>
+            <w:pPr>
+              <w:keepNext/>
+              <w:spacing w:line="360" w:lineRule="auto"/>
+              <w:jc w:val="center"/>
+            </w:pPr>
+            <w:r>
+              <w:t>2</w:t>
+            </w:r>
+          </w:p>
+        </w:tc>
+        <w:tc>
+          <w:tcPr>
+            <w:tcW w:w="1803" w:type="dxa"/>
+            <w:vAlign w:val="center"/>
+          </w:tcPr>
+          <w:p>
+            <w:pPr>
+              <w:keepNext/>
+              <w:spacing w:line="360" w:lineRule="auto"/>
+              <w:jc w:val="center"/>
+            </w:pPr>
+            <w:r>
+              <w:t>1</w:t>
+            </w:r>
+          </w:p>
+        </w:tc>
+        <w:tc>
+          <w:tcPr>
+            <w:tcW w:w="1411" w:type="dxa"/>
+            <w:vAlign w:val="center"/>
+          </w:tcPr>
+          <w:p>
+            <w:pPr>
+              <w:keepNext/>
+              <w:spacing w:line="360" w:lineRule="auto"/>
+              <w:jc w:val="center"/>
+            </w:pPr>
+            <w:r>
+              <w:t>2</w:t>
+            </w:r>
+          </w:p>
+        </w:tc>
+      </w:tr>
+      <w:tr>
+        <w:tc>
+          <w:tcPr>
+            <w:tcW w:w="4248" w:type="dxa"/>
+            <w:vAlign w:val="center"/>
+          </w:tcPr>
+          <w:p>
+            <w:pPr>
+              <w:keepNext/>
+              <w:spacing w:line="360" w:lineRule="auto"/>
+              <w:jc w:val="both"/>
+            </w:pPr>
+            <w:r>
+              <w:t>Etapa de desenvolvimento não ser concluído no prazo estipulado pelo plano</w:t>
+            </w:r>
+            <w:r>
+              <w:t>.</w:t>
+            </w:r>
+          </w:p>
+        </w:tc>
+        <w:tc>
+          <w:tcPr>
+            <w:tcW w:w="1032" w:type="dxa"/>
+            <w:vAlign w:val="center"/>
+          </w:tcPr>
+          <w:p>
+            <w:pPr>
+              <w:keepNext/>
+              <w:spacing w:line="360" w:lineRule="auto"/>
+              <w:jc w:val="center"/>
+            </w:pPr>
+            <w:r>
+              <w:t>2</w:t>
+            </w:r>
+          </w:p>
+        </w:tc>
+        <w:tc>
+          <w:tcPr>
+            <w:tcW w:w="1803" w:type="dxa"/>
+            <w:vAlign w:val="center"/>
+          </w:tcPr>
+          <w:p>
+            <w:pPr>
+              <w:keepNext/>
+              <w:spacing w:line="360" w:lineRule="auto"/>
+              <w:jc w:val="center"/>
+            </w:pPr>
+            <w:r>
+              <w:t>2</w:t>
+            </w:r>
+          </w:p>
+        </w:tc>
+        <w:tc>
+          <w:tcPr>
+            <w:tcW w:w="1411" w:type="dxa"/>
+            <w:vAlign w:val="center"/>
+          </w:tcPr>
+          <w:p>
+            <w:pPr>
+              <w:keepNext/>
+              <w:spacing w:line="360" w:lineRule="auto"/>
+              <w:jc w:val="center"/>
+            </w:pPr>
+            <w:r>
+              <w:t>4</w:t>
+            </w:r>
+          </w:p>
+        </w:tc>
+      </w:tr>
+      <w:tr>
+        <w:tc>
+          <w:tcPr>
+            <w:tcW w:w="4248" w:type="dxa"/>
+            <w:vAlign w:val="center"/>
+          </w:tcPr>
+          <w:p>
+            <w:pPr>
+              <w:keepNext/>
+              <w:spacing w:line="360" w:lineRule="auto"/>
+              <w:jc w:val="both"/>
+            </w:pPr>
+            <w:r>
+              <w:t>Custo de cada marco superar as estimativas para orçamento do plano.</w:t>
+            </w:r>
+          </w:p>
+        </w:tc>
+        <w:tc>
+          <w:tcPr>
+            <w:tcW w:w="1032" w:type="dxa"/>
+            <w:vAlign w:val="center"/>
+          </w:tcPr>
+          <w:p>
+            <w:pPr>
+              <w:keepNext/>
+              <w:spacing w:line="360" w:lineRule="auto"/>
+              <w:jc w:val="center"/>
+            </w:pPr>
+            <w:r>
+              <w:t>3</w:t>
+            </w:r>
+          </w:p>
+        </w:tc>
+        <w:tc>
+          <w:tcPr>
+            <w:tcW w:w="1803" w:type="dxa"/>
+            <w:vAlign w:val="center"/>
+          </w:tcPr>
+          <w:p>
+            <w:pPr>
+              <w:keepNext/>
+              <w:spacing w:line="360" w:lineRule="auto"/>
+              <w:jc w:val="center"/>
+            </w:pPr>
+            <w:r>
+              <w:t>2</w:t>
+            </w:r>
+          </w:p>
+        </w:tc>
+        <w:tc>
+          <w:tcPr>
+            <w:tcW w:w="1411" w:type="dxa"/>
+            <w:vAlign w:val="center"/>
+          </w:tcPr>
+          <w:p>
+            <w:pPr>
+              <w:keepNext/>
+              <w:spacing w:line="360" w:lineRule="auto"/>
+              <w:jc w:val="center"/>
+            </w:pPr>
+            <w:r>
+              <w:t>6</w:t>
+            </w:r>
+          </w:p>
+        </w:tc>
+      </w:tr>
+      <w:tr>
+        <w:tc>
+          <w:tcPr>
+            <w:tcW w:w="4248" w:type="dxa"/>
+            <w:vAlign w:val="center"/>
+          </w:tcPr>
+          <w:p>
+            <w:pPr>
+              <w:keepNext/>
+              <w:spacing w:line="360" w:lineRule="auto"/>
+              <w:jc w:val="both"/>
+            </w:pPr>
+            <w:r>
+              <w:t>Problemas como acidente ou enfermidade pode acontecer com algum integrante do projeto.</w:t>
+            </w:r>
+          </w:p>
+        </w:tc>
+        <w:tc>
+          <w:tcPr>
+            <w:tcW w:w="1032" w:type="dxa"/>
+            <w:vAlign w:val="center"/>
+          </w:tcPr>
+          <w:p>
+            <w:pPr>
+              <w:keepNext/>
+              <w:spacing w:line="360" w:lineRule="auto"/>
+              <w:jc w:val="center"/>
+            </w:pPr>
+            <w:r>
+              <w:t>2</w:t>
+            </w:r>
+          </w:p>
+        </w:tc>
+        <w:tc>
+          <w:tcPr>
+            <w:tcW w:w="1803" w:type="dxa"/>
+            <w:vAlign w:val="center"/>
+          </w:tcPr>
+          <w:p>
+            <w:pPr>
+              <w:keepNext/>
+              <w:spacing w:line="360" w:lineRule="auto"/>
+              <w:jc w:val="center"/>
+            </w:pPr>
+            <w:r>
+              <w:t>1</w:t>
+            </w:r>
+          </w:p>
+        </w:tc>
+        <w:tc>
+          <w:tcPr>
+            <w:tcW w:w="1411" w:type="dxa"/>
+            <w:vAlign w:val="center"/>
+          </w:tcPr>
+          <w:p>
+            <w:pPr>
+              <w:keepNext/>
+              <w:spacing w:line="360" w:lineRule="auto"/>
+              <w:jc w:val="center"/>
+            </w:pPr>
+            <w:r>
+              <w:t>2</w:t>
+            </w:r>
+          </w:p>
+        </w:tc>
+      </w:tr>
+      <w:tr>
+        <w:tc>
+          <w:tcPr>
+            <w:tcW w:w="4248" w:type="dxa"/>
+            <w:vAlign w:val="center"/>
+          </w:tcPr>
+          <w:p>
+            <w:pPr>
+              <w:keepNext/>
+              <w:spacing w:line="360" w:lineRule="auto"/>
+              <w:jc w:val="both"/>
+            </w:pPr>
+            <w:r>
+              <w:t>Problemas para realizar encontros com o time do projeto.</w:t>
+            </w:r>
+          </w:p>
+        </w:tc>
+        <w:tc>
+          <w:tcPr>
+            <w:tcW w:w="1032" w:type="dxa"/>
+            <w:vAlign w:val="center"/>
+          </w:tcPr>
+          <w:p>
+            <w:pPr>
+              <w:keepNext/>
+              <w:spacing w:line="360" w:lineRule="auto"/>
+              <w:jc w:val="center"/>
+            </w:pPr>
+            <w:r>
+              <w:t>3</w:t>
+            </w:r>
+          </w:p>
+        </w:tc>
+        <w:tc>
+          <w:tcPr>
+            <w:tcW w:w="1803" w:type="dxa"/>
+            <w:vAlign w:val="center"/>
+          </w:tcPr>
+          <w:p>
+            <w:pPr>
+              <w:keepNext/>
+              <w:spacing w:line="360" w:lineRule="auto"/>
+              <w:jc w:val="center"/>
+            </w:pPr>
+            <w:r>
+              <w:t>2</w:t>
+            </w:r>
+          </w:p>
+        </w:tc>
+        <w:tc>
+          <w:tcPr>
+            <w:tcW w:w="1411" w:type="dxa"/>
+            <w:vAlign w:val="center"/>
+          </w:tcPr>
+          <w:p>
+            <w:pPr>
+              <w:keepNext/>
+              <w:spacing w:line="360" w:lineRule="auto"/>
+              <w:jc w:val="center"/>
+            </w:pPr>
+            <w:r>
+              <w:t>6</w:t>
+            </w:r>
+          </w:p>
+        </w:tc>
+      </w:tr>
+      <w:tr>
+        <w:tc>
+          <w:tcPr>
+            <w:tcW w:w="4248" w:type="dxa"/>
+            <w:vAlign w:val="center"/>
+          </w:tcPr>
+          <w:p>
+            <w:pPr>
+              <w:keepNext/>
+              <w:spacing w:line="360" w:lineRule="auto"/>
+              <w:jc w:val="both"/>
+            </w:pPr>
+            <w:r>
+              <w:t>As ferramentas que serão utilizadas, estipuladas no plano, não são suficientes para a realização do projeto.</w:t>
+            </w:r>
+          </w:p>
+        </w:tc>
+        <w:tc>
+          <w:tcPr>
+            <w:tcW w:w="1032" w:type="dxa"/>
+            <w:vAlign w:val="center"/>
+          </w:tcPr>
+          <w:p>
+            <w:pPr>
+              <w:keepNext/>
+              <w:spacing w:line="360" w:lineRule="auto"/>
+              <w:jc w:val="center"/>
+            </w:pPr>
+            <w:r>
+              <w:t>1</w:t>
+            </w:r>
+          </w:p>
+        </w:tc>
+        <w:tc>
+          <w:tcPr>
+            <w:tcW w:w="1803" w:type="dxa"/>
+            <w:vAlign w:val="center"/>
+          </w:tcPr>
+          <w:p>
+            <w:pPr>
+              <w:keepNext/>
+              <w:spacing w:line="360" w:lineRule="auto"/>
+              <w:jc w:val="center"/>
+            </w:pPr>
+            <w:r>
+              <w:t>1</w:t>
+            </w:r>
+          </w:p>
+        </w:tc>
+        <w:tc>
+          <w:tcPr>
+            <w:tcW w:w="1411" w:type="dxa"/>
+            <w:vAlign w:val="center"/>
+          </w:tcPr>
+          <w:p>
+            <w:pPr>
+              <w:keepNext/>
+              <w:spacing w:line="360" w:lineRule="auto"/>
+              <w:jc w:val="center"/>
+            </w:pPr>
+            <w:r>
+              <w:t>1</w:t>
+            </w:r>
+          </w:p>
+        </w:tc>
+      </w:tr>
+      <w:tr>
+        <w:tc>
+          <w:tcPr>
+            <w:tcW w:w="4248" w:type="dxa"/>
+            <w:vAlign w:val="center"/>
+          </w:tcPr>
+          <w:p>
+            <w:pPr>
+              <w:keepNext/>
+              <w:spacing w:line="360" w:lineRule="auto"/>
+              <w:jc w:val="both"/>
+            </w:pPr>
+            <w:r>
+              <w:t>O projeto estar adiantado em relação ao cronograma.</w:t>
+            </w:r>
+          </w:p>
+        </w:tc>
+        <w:tc>
+          <w:tcPr>
+            <w:tcW w:w="1032" w:type="dxa"/>
+            <w:vAlign w:val="center"/>
+          </w:tcPr>
+          <w:p>
+            <w:pPr>
+              <w:keepNext/>
+              <w:spacing w:line="360" w:lineRule="auto"/>
+              <w:jc w:val="center"/>
+            </w:pPr>
+            <w:r>
+              <w:t>1</w:t>
+            </w:r>
+          </w:p>
+        </w:tc>
+        <w:tc>
+          <w:tcPr>
+            <w:tcW w:w="1803" w:type="dxa"/>
+            <w:vAlign w:val="center"/>
+          </w:tcPr>
+          <w:p>
+            <w:pPr>
+              <w:keepNext/>
+              <w:spacing w:line="360" w:lineRule="auto"/>
+              <w:jc w:val="center"/>
+            </w:pPr>
+            <w:r>
+              <w:t>2</w:t>
+            </w:r>
+          </w:p>
+        </w:tc>
+        <w:tc>
+          <w:tcPr>
+            <w:tcW w:w="1411" w:type="dxa"/>
+            <w:vAlign w:val="center"/>
+          </w:tcPr>
+          <w:p>
+            <w:pPr>
+              <w:keepNext/>
+              <w:spacing w:line="360" w:lineRule="auto"/>
+              <w:jc w:val="center"/>
+            </w:pPr>
+            <w:r>
+              <w:t>2</w:t>
+            </w:r>
+          </w:p>
+        </w:tc>
+      </w:tr>
+      <w:tr>
+        <w:tc>
+          <w:tcPr>
+            <w:tcW w:w="4248" w:type="dxa"/>
+            <w:vAlign w:val="center"/>
+          </w:tcPr>
+          <w:p>
+            <w:pPr>
+              <w:keepNext/>
+              <w:spacing w:line="360" w:lineRule="auto"/>
+              <w:jc w:val="both"/>
+            </w:pPr>
+            <w:r>
+              <w:t>Ausência de algum integrante do time em alguma reunião.</w:t>
+            </w:r>
+          </w:p>
+        </w:tc>
+        <w:tc>
+          <w:tcPr>
+            <w:tcW w:w="1032" w:type="dxa"/>
+            <w:vAlign w:val="center"/>
+          </w:tcPr>
+          <w:p>
+            <w:pPr>
+              <w:keepNext/>
+              <w:spacing w:line="360" w:lineRule="auto"/>
+              <w:jc w:val="center"/>
+            </w:pPr>
+            <w:r>
+              <w:t>1</w:t>
+            </w:r>
+          </w:p>
+        </w:tc>
+        <w:tc>
+          <w:tcPr>
+            <w:tcW w:w="1803" w:type="dxa"/>
+            <w:vAlign w:val="center"/>
+          </w:tcPr>
+          <w:p>
+            <w:pPr>
+              <w:keepNext/>
+              <w:spacing w:line="360" w:lineRule="auto"/>
+              <w:jc w:val="center"/>
+            </w:pPr>
+            <w:r>
+              <w:t>2</w:t>
+            </w:r>
+          </w:p>
+        </w:tc>
+        <w:tc>
+          <w:tcPr>
+            <w:tcW w:w="1411" w:type="dxa"/>
+            <w:vAlign w:val="center"/>
+          </w:tcPr>
+          <w:p>
+            <w:pPr>
+              <w:keepNext/>
+              <w:spacing w:line="360" w:lineRule="auto"/>
+              <w:jc w:val="center"/>
+            </w:pPr>
+            <w:r>
+              <w:t>2</w:t>
+            </w:r>
+          </w:p>
+        </w:tc>
+      </w:tr>
+      <w:tr>
+        <w:tc>
+          <w:tcPr>
+            <w:tcW w:w="4248" w:type="dxa"/>
+            <w:vAlign w:val="center"/>
+          </w:tcPr>
+          <w:p>
+            <w:pPr>
+              <w:keepNext/>
+              <w:spacing w:line="360" w:lineRule="auto"/>
+              <w:jc w:val="both"/>
+            </w:pPr>
+            <w:r>
+              <w:t>Integrante não comprometido com função e prazos estipulados.</w:t>
+            </w:r>
+          </w:p>
+        </w:tc>
+        <w:tc>
+          <w:tcPr>
+            <w:tcW w:w="1032" w:type="dxa"/>
+            <w:vAlign w:val="center"/>
+          </w:tcPr>
+          <w:p>
+            <w:pPr>
+              <w:keepNext/>
+              <w:spacing w:line="360" w:lineRule="auto"/>
+              <w:jc w:val="center"/>
+            </w:pPr>
+            <w:r>
+              <w:t>3</w:t>
+            </w:r>
+          </w:p>
+        </w:tc>
+        <w:tc>
+          <w:tcPr>
+            <w:tcW w:w="1803" w:type="dxa"/>
+            <w:vAlign w:val="center"/>
+          </w:tcPr>
+          <w:p>
+            <w:pPr>
+              <w:keepNext/>
+              <w:spacing w:line="360" w:lineRule="auto"/>
+              <w:jc w:val="center"/>
+            </w:pPr>
+            <w:r>
+              <w:t>2</w:t>
+            </w:r>
+          </w:p>
+        </w:tc>
+        <w:tc>
+          <w:tcPr>
+            <w:tcW w:w="1411" w:type="dxa"/>
+            <w:vAlign w:val="center"/>
+          </w:tcPr>
+          <w:p>
+            <w:pPr>
+              <w:keepNext/>
+              <w:spacing w:line="360" w:lineRule="auto"/>
+              <w:jc w:val="center"/>
+            </w:pPr>
+            <w:r>
+              <w:t>6</w:t>
+            </w:r>
+          </w:p>
+        </w:tc>
+      </w:tr>
+      <w:tr>
+        <w:tc>
+          <w:tcPr>
+            <w:tcW w:w="4248" w:type="dxa"/>
+            <w:vAlign w:val="center"/>
+          </w:tcPr>
+          <w:p>
+            <w:pPr>
+              <w:keepNext/>
+              <w:spacing w:line="360" w:lineRule="auto"/>
+              <w:jc w:val="both"/>
+            </w:pPr>
+            <w:r>
+              <w:t>Falha na comunicação entre os términos das etapas do projeto.</w:t>
+            </w:r>
+          </w:p>
+        </w:tc>
+        <w:tc>
+          <w:tcPr>
+            <w:tcW w:w="1032" w:type="dxa"/>
+            <w:vAlign w:val="center"/>
+          </w:tcPr>
+          <w:p>
+            <w:pPr>
+              <w:keepNext/>
+              <w:spacing w:line="360" w:lineRule="auto"/>
+              <w:jc w:val="center"/>
+            </w:pPr>
+            <w:r>
+              <w:t>1</w:t>
+            </w:r>
+          </w:p>
+        </w:tc>
+        <w:tc>
+          <w:tcPr>
+            <w:tcW w:w="1803" w:type="dxa"/>
+            <w:vAlign w:val="center"/>
+          </w:tcPr>
+          <w:p>
+            <w:pPr>
+              <w:keepNext/>
+              <w:spacing w:line="360" w:lineRule="auto"/>
+              <w:jc w:val="center"/>
+            </w:pPr>
+            <w:r>
+              <w:t>1</w:t>
+            </w:r>
+          </w:p>
+        </w:tc>
+        <w:tc>
+          <w:tcPr>
+            <w:tcW w:w="1411" w:type="dxa"/>
+            <w:vAlign w:val="center"/>
+          </w:tcPr>
+          <w:p>
+            <w:pPr>
+              <w:keepNext/>
+              <w:spacing w:line="360" w:lineRule="auto"/>
+              <w:jc w:val="center"/>
+            </w:pPr>
+            <w:r>
+              <w:t>1</w:t>
+            </w:r>
+          </w:p>
+        </w:tc>
+      </w:tr>
+      <w:tr>
+        <w:tc>
+          <w:tcPr>
+            <w:tcW w:w="4248" w:type="dxa"/>
+            <w:vAlign w:val="center"/>
+          </w:tcPr>
+          <w:p>
+            <w:pPr>
+              <w:keepNext/>
+              <w:spacing w:line="360" w:lineRule="auto"/>
+              <w:jc w:val="both"/>
+            </w:pPr>
+            <w:r>
+              <w:t>Falta de documentação.</w:t>
+            </w:r>
+          </w:p>
+        </w:tc>
+        <w:tc>
+          <w:tcPr>
+            <w:tcW w:w="1032" w:type="dxa"/>
+            <w:vAlign w:val="center"/>
+          </w:tcPr>
+          <w:p>
+            <w:pPr>
+              <w:keepNext/>
+              <w:spacing w:line="360" w:lineRule="auto"/>
+              <w:jc w:val="center"/>
+            </w:pPr>
+            <w:r>
+              <w:t>1</w:t>
+            </w:r>
+          </w:p>
+        </w:tc>
+        <w:tc>
+          <w:tcPr>
+            <w:tcW w:w="1803" w:type="dxa"/>
+            <w:vAlign w:val="center"/>
+          </w:tcPr>
+          <w:p>
+            <w:pPr>
+              <w:keepNext/>
+              <w:spacing w:line="360" w:lineRule="auto"/>
+              <w:jc w:val="center"/>
+            </w:pPr>
+            <w:r>
+              <w:t>2</w:t>
+            </w:r>
+          </w:p>
+        </w:tc>
+        <w:tc>
+          <w:tcPr>
+            <w:tcW w:w="1411" w:type="dxa"/>
+            <w:vAlign w:val="center"/>
+          </w:tcPr>
+          <w:p>
+            <w:pPr>
+              <w:keepNext/>
+              <w:spacing w:line="360" w:lineRule="auto"/>
+              <w:jc w:val="center"/>
+            </w:pPr>
+            <w:r>
+              <w:t>2</w:t>
+            </w:r>
+          </w:p>
+        </w:tc>
+      </w:tr>
+      <w:tr>
+        <w:tc>
+          <w:tcPr>
+            <w:tcW w:w="4248" w:type="dxa"/>
+            <w:vAlign w:val="center"/>
+          </w:tcPr>
+          <w:p>
+            <w:pPr>
+              <w:keepNext/>
+              <w:spacing w:line="360" w:lineRule="auto"/>
+              <w:jc w:val="both"/>
+            </w:pPr>
+            <w:r>
+              <w:t>Execução de tarefas além do solicitado.</w:t>
+            </w:r>
+          </w:p>
+        </w:tc>
+        <w:tc>
+          <w:tcPr>
+            <w:tcW w:w="1032" w:type="dxa"/>
+            <w:vAlign w:val="center"/>
+          </w:tcPr>
+          <w:p>
+            <w:pPr>
+              <w:keepNext/>
+              <w:spacing w:line="360" w:lineRule="auto"/>
+              <w:jc w:val="center"/>
+            </w:pPr>
+            <w:r>
+              <w:t>1</w:t>
+            </w:r>
+          </w:p>
+        </w:tc>
+        <w:tc>
+          <w:tcPr>
+            <w:tcW w:w="1803" w:type="dxa"/>
+            <w:vAlign w:val="center"/>
+          </w:tcPr>
+          <w:p>
+            <w:pPr>
+              <w:keepNext/>
+              <w:spacing w:line="360" w:lineRule="auto"/>
+              <w:jc w:val="center"/>
+            </w:pPr>
+            <w:r>
+              <w:t>1</w:t>
+            </w:r>
+          </w:p>
+        </w:tc>
+        <w:tc>
+          <w:tcPr>
+            <w:tcW w:w="1411" w:type="dxa"/>
+            <w:vAlign w:val="center"/>
+          </w:tcPr>
+          <w:p>
+            <w:pPr>
+              <w:keepNext/>
+              <w:spacing w:line="360" w:lineRule="auto"/>
+              <w:jc w:val="center"/>
+            </w:pPr>
+            <w:r>
+              <w:t>1</w:t>
+            </w:r>
           </w:p>
         </w:tc>
       </w:tr>
@@ -2506,17 +3238,7 @@
       <w:pPr>
         <w:spacing w:line="360" w:lineRule="auto"/>
         <w:ind w:firstLine="360"/>
-        <w:jc w:val="center"/>
-      </w:pPr>
-    </w:p>
-    <w:p>
-      <w:pPr>
-        <w:spacing w:line="360" w:lineRule="auto"/>
-        <w:ind w:firstLine="360"/>
-      </w:pPr>
-      <w:r>
-        <w:t>A priorização dos riscos identificados pela equipe foi determinada de acordo com as seguintes escalas de definição de impacto e probabilidade:</w:t>
-      </w:r>
+      </w:pPr>
     </w:p>
     <w:p>
       <w:pPr>
@@ -2531,6 +3253,87 @@
           <w:b/>
         </w:rPr>
         <w:lastRenderedPageBreak/>
+        <w:t>Prioridade:</w:t>
+      </w:r>
+    </w:p>
+    <w:p>
+      <w:pPr>
+        <w:spacing w:line="360" w:lineRule="auto"/>
+        <w:ind w:firstLine="360"/>
+        <w:rPr>
+          <w:b/>
+        </w:rPr>
+      </w:pPr>
+      <w:r>
+        <w:rPr>
+          <w:b/>
+        </w:rPr>
+        <w:tab/>
+        <w:t>1 – 3: Baixa</w:t>
+      </w:r>
+    </w:p>
+    <w:p>
+      <w:pPr>
+        <w:spacing w:line="360" w:lineRule="auto"/>
+        <w:ind w:firstLine="360"/>
+        <w:rPr>
+          <w:b/>
+        </w:rPr>
+      </w:pPr>
+      <w:r>
+        <w:rPr>
+          <w:b/>
+        </w:rPr>
+        <w:tab/>
+        <w:t>4 – 6: Média</w:t>
+      </w:r>
+    </w:p>
+    <w:p>
+      <w:pPr>
+        <w:spacing w:line="360" w:lineRule="auto"/>
+        <w:ind w:firstLine="360"/>
+        <w:rPr>
+          <w:b/>
+        </w:rPr>
+      </w:pPr>
+      <w:r>
+        <w:rPr>
+          <w:b/>
+        </w:rPr>
+        <w:tab/>
+        <w:t>7 – 9: Alta</w:t>
+      </w:r>
+    </w:p>
+    <w:p>
+      <w:pPr>
+        <w:spacing w:line="360" w:lineRule="auto"/>
+        <w:ind w:firstLine="360"/>
+        <w:rPr>
+          <w:b/>
+        </w:rPr>
+      </w:pPr>
+    </w:p>
+    <w:p>
+      <w:pPr>
+        <w:spacing w:line="360" w:lineRule="auto"/>
+        <w:ind w:firstLine="360"/>
+      </w:pPr>
+      <w:r>
+        <w:t>A priorização dos riscos identificados pela equipe foi determinada de acordo com as seguintes escalas de definição de impacto e probabilidade:</w:t>
+      </w:r>
+    </w:p>
+    <w:p>
+      <w:pPr>
+        <w:spacing w:line="360" w:lineRule="auto"/>
+        <w:ind w:firstLine="360"/>
+        <w:rPr>
+          <w:b/>
+        </w:rPr>
+      </w:pPr>
+      <w:r>
+        <w:rPr>
+          <w:b/>
+        </w:rPr>
         <w:t>Impacto:</w:t>
       </w:r>
     </w:p>
@@ -2748,7 +3551,6 @@
                 <w:b/>
               </w:rPr>
             </w:pPr>
-            <w:bookmarkStart w:id="0" w:name="_GoBack"/>
             <w:r>
               <w:rPr>
                 <w:b/>
@@ -2954,7 +3756,6 @@
           </w:p>
         </w:tc>
       </w:tr>
-      <w:bookmarkEnd w:id="0"/>
     </w:tbl>
     <w:p>
       <w:pPr>
@@ -3008,6 +3809,8 @@
       <w:r>
         <w:t xml:space="preserve"> Para trata-lo, podem ser adotadas as estratégias:</w:t>
       </w:r>
+      <w:bookmarkStart w:id="0" w:name="_GoBack"/>
+      <w:bookmarkEnd w:id="0"/>
     </w:p>
     <w:p>
       <w:pPr>
@@ -3049,6 +3852,7 @@
         <w:rPr>
           <w:b/>
         </w:rPr>
+        <w:lastRenderedPageBreak/>
         <w:t xml:space="preserve">Eliminar: </w:t>
       </w:r>
       <w:r>
@@ -3145,6 +3949,18 @@
 
 <file path=word/footer1.xml><?xml version="1.0" encoding="utf-8"?>
 <w:ftr xmlns:wpc="http://schemas.microsoft.com/office/word/2010/wordprocessingCanvas" xmlns:cx="http://schemas.microsoft.com/office/drawing/2014/chartex" xmlns:cx1="http://schemas.microsoft.com/office/drawing/2015/9/8/chartex" xmlns:cx2="http://schemas.microsoft.com/office/drawing/2015/10/21/chartex" xmlns:cx3="http://schemas.microsoft.com/office/drawing/2016/5/9/chartex" xmlns:cx4="http://schemas.microsoft.com/office/drawing/2016/5/10/chartex" xmlns:cx5="http://schemas.microsoft.com/office/drawing/2016/5/11/chartex" xmlns:cx6="http://schemas.microsoft.com/office/drawing/2016/5/12/chartex" xmlns:cx7="http://schemas.microsoft.com/office/drawing/2016/5/13/chartex" xmlns:cx8="http://schemas.microsoft.com/office/drawing/2016/5/14/chartex" xmlns:mc="http://schemas.openxmlformats.org/markup-compatibility/2006" xmlns:aink="http://schemas.microsoft.com/office/drawing/2016/ink" xmlns:am3d="http://schemas.microsoft.com/office/drawing/2017/model3d" xmlns:o="urn:schemas-microsoft-com:office:office" xmlns:r="http://schemas.openxmlformats.org/officeDocument/2006/relationships" xmlns:m="http://schemas.openxmlformats.org/officeDocument/2006/math" xmlns:v="urn:schemas-microsoft-com:vml" xmlns:wp14="http://schemas.microsoft.com/office/word/2010/wordprocessingDrawing" xmlns:wp="http://schemas.openxmlformats.org/drawingml/2006/wordprocessingDrawing" xmlns:w10="urn:schemas-microsoft-com:office:word" xmlns:w="http://schemas.openxmlformats.org/wordprocessingml/2006/main" xmlns:w14="http://schemas.microsoft.com/office/word/2010/wordml" xmlns:w15="http://schemas.microsoft.com/office/word/2012/wordml" xmlns:w16cid="http://schemas.microsoft.com/office/word/2016/wordml/cid" xmlns:w16se="http://schemas.microsoft.com/office/word/2015/wordml/symex" xmlns:wpg="http://schemas.microsoft.com/office/word/2010/wordprocessingGroup" xmlns:wpi="http://schemas.microsoft.com/office/word/2010/wordprocessingInk" xmlns:wne="http://schemas.microsoft.com/office/word/2006/wordml" xmlns:wps="http://schemas.microsoft.com/office/word/2010/wordprocessingShape" mc:Ignorable="w14 w15 w16se w16cid wp14">
+  <w:p>
+    <w:pPr>
+      <w:pStyle w:val="Rodap"/>
+      <w:spacing w:line="360" w:lineRule="auto"/>
+      <w:jc w:val="both"/>
+      <w:rPr>
+        <w:color w:val="A6A6A6" w:themeColor="background1" w:themeShade="A6"/>
+        <w:sz w:val="20"/>
+        <w:szCs w:val="20"/>
+      </w:rPr>
+    </w:pPr>
+  </w:p>
   <w:p>
     <w:pPr>
       <w:pStyle w:val="Rodap"/>
@@ -3235,7 +4051,7 @@
         <w:sz w:val="20"/>
         <w:szCs w:val="20"/>
       </w:rPr>
-      <w:t>a atualização em: 28/10/2018. 18:14</w:t>
+      <w:t>a atualização em: 28/10/2018. 20:45</w:t>
     </w:r>
     <w:r>
       <w:rPr>
@@ -4487,7 +5303,7 @@
 </file>
 
 <file path=customXml/itemProps1.xml><?xml version="1.0" encoding="utf-8"?>
-<ds:datastoreItem xmlns:ds="http://schemas.openxmlformats.org/officeDocument/2006/customXml" ds:itemID="{3E075A35-978C-4C68-8F1C-368897C8A221}">
+<ds:datastoreItem xmlns:ds="http://schemas.openxmlformats.org/officeDocument/2006/customXml" ds:itemID="{7308168F-2091-4808-8EDE-B53C284E6C76}">
   <ds:schemaRefs>
     <ds:schemaRef ds:uri="http://schemas.openxmlformats.org/officeDocument/2006/bibliography"/>
   </ds:schemaRefs>

</xml_diff>

<commit_message>
Plano de Trabalho v1.2 e Alteração no cronograma
</commit_message>
<xml_diff>
--- a/Plano de Projeto.docx
+++ b/Plano de Projeto.docx
@@ -325,6 +325,67 @@
             </w:pPr>
             <w:r>
               <w:t>Adequação do plano ao SCRUM</w:t>
+            </w:r>
+          </w:p>
+        </w:tc>
+        <w:tc>
+          <w:tcPr>
+            <w:tcW w:w="2124" w:type="dxa"/>
+            <w:vAlign w:val="center"/>
+          </w:tcPr>
+          <w:p>
+            <w:pPr>
+              <w:jc w:val="center"/>
+            </w:pPr>
+            <w:r>
+              <w:t>Isabela</w:t>
+            </w:r>
+          </w:p>
+        </w:tc>
+      </w:tr>
+      <w:tr>
+        <w:trPr>
+          <w:trHeight w:val="397"/>
+        </w:trPr>
+        <w:tc>
+          <w:tcPr>
+            <w:tcW w:w="1696" w:type="dxa"/>
+            <w:vAlign w:val="center"/>
+          </w:tcPr>
+          <w:p>
+            <w:pPr>
+              <w:jc w:val="center"/>
+            </w:pPr>
+            <w:r>
+              <w:t>25/11/2018</w:t>
+            </w:r>
+          </w:p>
+        </w:tc>
+        <w:tc>
+          <w:tcPr>
+            <w:tcW w:w="1134" w:type="dxa"/>
+            <w:vAlign w:val="center"/>
+          </w:tcPr>
+          <w:p>
+            <w:pPr>
+              <w:jc w:val="center"/>
+            </w:pPr>
+            <w:r>
+              <w:t>1.2</w:t>
+            </w:r>
+          </w:p>
+        </w:tc>
+        <w:tc>
+          <w:tcPr>
+            <w:tcW w:w="3540" w:type="dxa"/>
+            <w:vAlign w:val="center"/>
+          </w:tcPr>
+          <w:p>
+            <w:pPr>
+              <w:jc w:val="center"/>
+            </w:pPr>
+            <w:r>
+              <w:t>Atualização do cronograma</w:t>
             </w:r>
           </w:p>
         </w:tc>
@@ -2448,7 +2509,25 @@
                 <w:color w:val="000000"/>
                 <w:lang w:eastAsia="pt-BR"/>
               </w:rPr>
-              <w:t>05/11/2018</w:t>
+              <w:t>0</w:t>
+            </w:r>
+            <w:r>
+              <w:rPr>
+                <w:rFonts w:eastAsia="Times New Roman"/>
+                <w:bCs/>
+                <w:color w:val="000000"/>
+                <w:lang w:eastAsia="pt-BR"/>
+              </w:rPr>
+              <w:t>2</w:t>
+            </w:r>
+            <w:r>
+              <w:rPr>
+                <w:rFonts w:eastAsia="Times New Roman"/>
+                <w:bCs/>
+                <w:color w:val="000000"/>
+                <w:lang w:eastAsia="pt-BR"/>
+              </w:rPr>
+              <w:t>/11/2018</w:t>
             </w:r>
           </w:p>
         </w:tc>
@@ -2509,27 +2588,17 @@
                 <w:color w:val="000000"/>
                 <w:lang w:eastAsia="pt-BR"/>
               </w:rPr>
-              <w:t>06/11/2018</w:t>
-            </w:r>
-          </w:p>
-        </w:tc>
-        <w:tc>
-          <w:tcPr>
-            <w:tcW w:w="1701" w:type="dxa"/>
-            <w:shd w:val="clear" w:color="auto" w:fill="auto"/>
-            <w:noWrap/>
-            <w:vAlign w:val="center"/>
-          </w:tcPr>
-          <w:p>
-            <w:pPr>
-              <w:jc w:val="center"/>
+              <w:t>0</w:t>
+            </w:r>
+            <w:r>
               <w:rPr>
                 <w:rFonts w:eastAsia="Times New Roman"/>
                 <w:bCs/>
                 <w:color w:val="000000"/>
                 <w:lang w:eastAsia="pt-BR"/>
               </w:rPr>
-            </w:pPr>
+              <w:t>2</w:t>
+            </w:r>
             <w:r>
               <w:rPr>
                 <w:rFonts w:eastAsia="Times New Roman"/>
@@ -2537,7 +2606,44 @@
                 <w:color w:val="000000"/>
                 <w:lang w:eastAsia="pt-BR"/>
               </w:rPr>
-              <w:t>18/11/2018</w:t>
+              <w:t>/11/2018</w:t>
+            </w:r>
+          </w:p>
+        </w:tc>
+        <w:tc>
+          <w:tcPr>
+            <w:tcW w:w="1701" w:type="dxa"/>
+            <w:shd w:val="clear" w:color="auto" w:fill="auto"/>
+            <w:noWrap/>
+            <w:vAlign w:val="center"/>
+          </w:tcPr>
+          <w:p>
+            <w:pPr>
+              <w:jc w:val="center"/>
+              <w:rPr>
+                <w:rFonts w:eastAsia="Times New Roman"/>
+                <w:bCs/>
+                <w:color w:val="000000"/>
+                <w:lang w:eastAsia="pt-BR"/>
+              </w:rPr>
+            </w:pPr>
+            <w:r>
+              <w:rPr>
+                <w:rFonts w:eastAsia="Times New Roman"/>
+                <w:bCs/>
+                <w:color w:val="000000"/>
+                <w:lang w:eastAsia="pt-BR"/>
+              </w:rPr>
+              <w:t>30</w:t>
+            </w:r>
+            <w:r>
+              <w:rPr>
+                <w:rFonts w:eastAsia="Times New Roman"/>
+                <w:bCs/>
+                <w:color w:val="000000"/>
+                <w:lang w:eastAsia="pt-BR"/>
+              </w:rPr>
+              <w:t>/11/2018</w:t>
             </w:r>
           </w:p>
         </w:tc>
@@ -2598,35 +2704,71 @@
                 <w:color w:val="000000"/>
                 <w:lang w:eastAsia="pt-BR"/>
               </w:rPr>
-              <w:t>19/11/2018</w:t>
-            </w:r>
-          </w:p>
-        </w:tc>
-        <w:tc>
-          <w:tcPr>
-            <w:tcW w:w="1701" w:type="dxa"/>
-            <w:shd w:val="clear" w:color="auto" w:fill="auto"/>
-            <w:noWrap/>
-            <w:vAlign w:val="center"/>
-          </w:tcPr>
-          <w:p>
-            <w:pPr>
-              <w:jc w:val="center"/>
+              <w:t>30</w:t>
+            </w:r>
+            <w:r>
               <w:rPr>
                 <w:rFonts w:eastAsia="Times New Roman"/>
                 <w:bCs/>
                 <w:color w:val="000000"/>
                 <w:lang w:eastAsia="pt-BR"/>
               </w:rPr>
-            </w:pPr>
-            <w:r>
+              <w:t>/11/2018</w:t>
+            </w:r>
+          </w:p>
+        </w:tc>
+        <w:tc>
+          <w:tcPr>
+            <w:tcW w:w="1701" w:type="dxa"/>
+            <w:shd w:val="clear" w:color="auto" w:fill="auto"/>
+            <w:noWrap/>
+            <w:vAlign w:val="center"/>
+          </w:tcPr>
+          <w:p>
+            <w:pPr>
+              <w:jc w:val="center"/>
               <w:rPr>
                 <w:rFonts w:eastAsia="Times New Roman"/>
                 <w:bCs/>
                 <w:color w:val="000000"/>
                 <w:lang w:eastAsia="pt-BR"/>
               </w:rPr>
-              <w:t>30/11/2018</w:t>
+            </w:pPr>
+            <w:r>
+              <w:rPr>
+                <w:rFonts w:eastAsia="Times New Roman"/>
+                <w:bCs/>
+                <w:color w:val="000000"/>
+                <w:lang w:eastAsia="pt-BR"/>
+              </w:rPr>
+              <w:t>05</w:t>
+            </w:r>
+            <w:r>
+              <w:rPr>
+                <w:rFonts w:eastAsia="Times New Roman"/>
+                <w:bCs/>
+                <w:color w:val="000000"/>
+                <w:lang w:eastAsia="pt-BR"/>
+              </w:rPr>
+              <w:t>/1</w:t>
+            </w:r>
+            <w:r>
+              <w:rPr>
+                <w:rFonts w:eastAsia="Times New Roman"/>
+                <w:bCs/>
+                <w:color w:val="000000"/>
+                <w:lang w:eastAsia="pt-BR"/>
+              </w:rPr>
+              <w:t>2</w:t>
+            </w:r>
+            <w:r>
+              <w:rPr>
+                <w:rFonts w:eastAsia="Times New Roman"/>
+                <w:bCs/>
+                <w:color w:val="000000"/>
+                <w:lang w:eastAsia="pt-BR"/>
+              </w:rPr>
+              <w:t>/2018</w:t>
             </w:r>
           </w:p>
         </w:tc>
@@ -2908,6 +3050,7 @@
                 <w:b/>
               </w:rPr>
             </w:pPr>
+            <w:bookmarkStart w:id="11" w:name="_GoBack"/>
             <w:r>
               <w:rPr>
                 <w:b/>
@@ -2937,11 +3080,10 @@
               </w:rPr>
               <w:t>11</w:t>
             </w:r>
-            <w:bookmarkStart w:id="11" w:name="_GoBack"/>
-            <w:bookmarkEnd w:id="11"/>
           </w:p>
         </w:tc>
       </w:tr>
+      <w:bookmarkEnd w:id="11"/>
     </w:tbl>
     <w:p>
       <w:pPr>
@@ -3096,7 +3238,23 @@
         <w:sz w:val="20"/>
         <w:szCs w:val="20"/>
       </w:rPr>
-      <w:t>a atualização em: 05/11/2018. 10</w:t>
+      <w:t>a atualização em: 2</w:t>
+    </w:r>
+    <w:r>
+      <w:rPr>
+        <w:color w:val="A6A6A6" w:themeColor="background1" w:themeShade="A6"/>
+        <w:sz w:val="20"/>
+        <w:szCs w:val="20"/>
+      </w:rPr>
+      <w:t>5/11/2018. 1</w:t>
+    </w:r>
+    <w:r>
+      <w:rPr>
+        <w:color w:val="A6A6A6" w:themeColor="background1" w:themeShade="A6"/>
+        <w:sz w:val="20"/>
+        <w:szCs w:val="20"/>
+      </w:rPr>
+      <w:t>7</w:t>
     </w:r>
     <w:r>
       <w:rPr>
@@ -3112,7 +3270,7 @@
         <w:sz w:val="20"/>
         <w:szCs w:val="20"/>
       </w:rPr>
-      <w:t>40</w:t>
+      <w:t>13</w:t>
     </w:r>
     <w:r>
       <w:rPr>
@@ -4475,7 +4633,7 @@
 </file>
 
 <file path=customXml/itemProps1.xml><?xml version="1.0" encoding="utf-8"?>
-<ds:datastoreItem xmlns:ds="http://schemas.openxmlformats.org/officeDocument/2006/customXml" ds:itemID="{2BE04FAA-5284-4D37-9B44-6CDEF7248511}">
+<ds:datastoreItem xmlns:ds="http://schemas.openxmlformats.org/officeDocument/2006/customXml" ds:itemID="{ADD5E714-02ED-4D93-AA7A-EAF14C76D1E8}">
   <ds:schemaRefs>
     <ds:schemaRef ds:uri="http://schemas.openxmlformats.org/officeDocument/2006/bibliography"/>
   </ds:schemaRefs>

</xml_diff>